<commit_message>
Added Linked in updated resume
</commit_message>
<xml_diff>
--- a/links/resume.docx
+++ b/links/resume.docx
@@ -8,11 +8,17 @@
         <w:rPr>
           <w:rFonts w:ascii="Roboto" w:eastAsia="Roboto" w:hAnsi="Roboto" w:cs="Roboto"/>
           <w:b/>
-          <w:color w:val="912424"/>
-          <w:sz w:val="2"/>
-          <w:szCs w:val="2"/>
-        </w:rPr>
-      </w:pPr>
+          <w:color w:val="3C78D8"/>
+        </w:rPr>
+      </w:pPr>
+      <w:r>
+        <w:rPr>
+          <w:rFonts w:ascii="Roboto" w:eastAsia="Roboto" w:hAnsi="Roboto" w:cs="Roboto"/>
+          <w:b/>
+          <w:color w:val="3C78D8"/>
+        </w:rPr>
+        <w:t>Experience Summary</w:t>
+      </w:r>
     </w:p>
     <w:p>
       <w:pPr>
@@ -20,12 +26,280 @@
         <w:rPr>
           <w:rFonts w:ascii="Roboto" w:eastAsia="Roboto" w:hAnsi="Roboto" w:cs="Roboto"/>
           <w:b/>
-          <w:color w:val="912424"/>
-          <w:sz w:val="10"/>
-          <w:szCs w:val="10"/>
-        </w:rPr>
-      </w:pPr>
-    </w:p>
+        </w:rPr>
+      </w:pPr>
+      <w:r>
+        <w:rPr>
+          <w:rFonts w:ascii="Roboto" w:hAnsi="Roboto"/>
+        </w:rPr>
+        <w:pict w14:anchorId="37B27E99">
+          <v:rect id="_x0000_i1031" style="width:0;height:1.5pt" o:hralign="center" o:hrstd="t" o:hr="t" fillcolor="#a0a0a0" stroked="f"/>
+        </w:pict>
+      </w:r>
+    </w:p>
+    <w:tbl>
+      <w:tblPr>
+        <w:tblStyle w:val="a"/>
+        <w:tblW w:w="11457" w:type="dxa"/>
+        <w:tblInd w:w="-650" w:type="dxa"/>
+        <w:tblLayout w:type="fixed"/>
+        <w:tblLook w:val="0600" w:firstRow="0" w:lastRow="0" w:firstColumn="0" w:lastColumn="0" w:noHBand="1" w:noVBand="1"/>
+      </w:tblPr>
+      <w:tblGrid>
+        <w:gridCol w:w="9649"/>
+        <w:gridCol w:w="1808"/>
+      </w:tblGrid>
+      <w:tr>
+        <w:trPr>
+          <w:trHeight w:val="1646"/>
+        </w:trPr>
+        <w:tc>
+          <w:tcPr>
+            <w:tcW w:w="9649" w:type="dxa"/>
+            <w:shd w:val="clear" w:color="auto" w:fill="auto"/>
+            <w:tcMar>
+              <w:top w:w="100" w:type="dxa"/>
+              <w:left w:w="100" w:type="dxa"/>
+              <w:bottom w:w="100" w:type="dxa"/>
+              <w:right w:w="100" w:type="dxa"/>
+            </w:tcMar>
+          </w:tcPr>
+          <w:p>
+            <w:pPr>
+              <w:pStyle w:val="ListParagraph"/>
+              <w:numPr>
+                <w:ilvl w:val="0"/>
+                <w:numId w:val="6"/>
+              </w:numPr>
+              <w:spacing w:line="240" w:lineRule="auto"/>
+              <w:rPr>
+                <w:rFonts w:ascii="Roboto" w:eastAsia="Roboto" w:hAnsi="Roboto" w:cs="Roboto"/>
+                <w:b/>
+                <w:sz w:val="20"/>
+                <w:szCs w:val="20"/>
+              </w:rPr>
+            </w:pPr>
+            <w:r>
+              <w:rPr>
+                <w:rFonts w:ascii="Roboto" w:eastAsia="Roboto" w:hAnsi="Roboto" w:cs="Roboto"/>
+                <w:bCs/>
+                <w:sz w:val="20"/>
+                <w:szCs w:val="20"/>
+              </w:rPr>
+              <w:t>Contributed to an existing code base as a member of an Agile/Scrum development team</w:t>
+            </w:r>
+          </w:p>
+          <w:p>
+            <w:pPr>
+              <w:pStyle w:val="ListParagraph"/>
+              <w:numPr>
+                <w:ilvl w:val="0"/>
+                <w:numId w:val="6"/>
+              </w:numPr>
+              <w:spacing w:line="240" w:lineRule="auto"/>
+              <w:rPr>
+                <w:rFonts w:ascii="Roboto" w:eastAsia="Roboto" w:hAnsi="Roboto" w:cs="Roboto"/>
+                <w:b/>
+                <w:sz w:val="20"/>
+                <w:szCs w:val="20"/>
+              </w:rPr>
+            </w:pPr>
+            <w:r>
+              <w:rPr>
+                <w:rFonts w:ascii="Roboto" w:eastAsia="Roboto" w:hAnsi="Roboto" w:cs="Roboto"/>
+                <w:bCs/>
+                <w:sz w:val="20"/>
+                <w:szCs w:val="20"/>
+              </w:rPr>
+              <w:t>Strong understanding of core programming concepts</w:t>
+            </w:r>
+          </w:p>
+          <w:p>
+            <w:pPr>
+              <w:pStyle w:val="ListParagraph"/>
+              <w:numPr>
+                <w:ilvl w:val="0"/>
+                <w:numId w:val="6"/>
+              </w:numPr>
+              <w:spacing w:line="240" w:lineRule="auto"/>
+              <w:rPr>
+                <w:rFonts w:ascii="Roboto" w:eastAsia="Roboto" w:hAnsi="Roboto" w:cs="Roboto"/>
+                <w:b/>
+                <w:sz w:val="20"/>
+                <w:szCs w:val="20"/>
+              </w:rPr>
+            </w:pPr>
+            <w:r>
+              <w:rPr>
+                <w:rFonts w:ascii="Roboto" w:eastAsia="Roboto" w:hAnsi="Roboto" w:cs="Roboto"/>
+                <w:bCs/>
+                <w:sz w:val="20"/>
+                <w:szCs w:val="20"/>
+              </w:rPr>
+              <w:t xml:space="preserve">Freelance Web application for small </w:t>
+            </w:r>
+            <w:r>
+              <w:rPr>
+                <w:rFonts w:ascii="Roboto" w:eastAsia="Roboto" w:hAnsi="Roboto" w:cs="Roboto"/>
+                <w:bCs/>
+                <w:sz w:val="20"/>
+                <w:szCs w:val="20"/>
+              </w:rPr>
+              <w:t>l</w:t>
+            </w:r>
+            <w:r>
+              <w:rPr>
+                <w:rFonts w:ascii="Roboto" w:eastAsia="Roboto" w:hAnsi="Roboto" w:cs="Roboto"/>
+                <w:bCs/>
+                <w:sz w:val="20"/>
+                <w:szCs w:val="20"/>
+              </w:rPr>
+              <w:t xml:space="preserve">aw </w:t>
+            </w:r>
+            <w:r>
+              <w:rPr>
+                <w:rFonts w:ascii="Roboto" w:eastAsia="Roboto" w:hAnsi="Roboto" w:cs="Roboto"/>
+                <w:bCs/>
+                <w:sz w:val="20"/>
+                <w:szCs w:val="20"/>
+              </w:rPr>
+              <w:t>f</w:t>
+            </w:r>
+            <w:r>
+              <w:rPr>
+                <w:rFonts w:ascii="Roboto" w:eastAsia="Roboto" w:hAnsi="Roboto" w:cs="Roboto"/>
+                <w:bCs/>
+                <w:sz w:val="20"/>
+                <w:szCs w:val="20"/>
+              </w:rPr>
+              <w:t>irm to store filed documents</w:t>
+            </w:r>
+          </w:p>
+          <w:p>
+            <w:pPr>
+              <w:pStyle w:val="ListParagraph"/>
+              <w:numPr>
+                <w:ilvl w:val="0"/>
+                <w:numId w:val="6"/>
+              </w:numPr>
+              <w:spacing w:line="240" w:lineRule="auto"/>
+              <w:rPr>
+                <w:rFonts w:ascii="Roboto" w:eastAsia="Roboto" w:hAnsi="Roboto" w:cs="Roboto"/>
+                <w:b/>
+                <w:sz w:val="20"/>
+                <w:szCs w:val="20"/>
+              </w:rPr>
+            </w:pPr>
+            <w:r>
+              <w:rPr>
+                <w:rFonts w:ascii="Roboto" w:eastAsia="Roboto" w:hAnsi="Roboto" w:cs="Roboto"/>
+                <w:bCs/>
+                <w:sz w:val="20"/>
+                <w:szCs w:val="20"/>
+              </w:rPr>
+              <w:t>Contributed to local weather station web application on design and styling</w:t>
+            </w:r>
+            <w:r>
+              <w:rPr>
+                <w:rFonts w:ascii="Roboto" w:eastAsia="Roboto" w:hAnsi="Roboto" w:cs="Roboto"/>
+                <w:bCs/>
+                <w:sz w:val="20"/>
+                <w:szCs w:val="20"/>
+              </w:rPr>
+              <w:t xml:space="preserve"> using CSS and JS</w:t>
+            </w:r>
+          </w:p>
+          <w:p>
+            <w:pPr>
+              <w:pStyle w:val="ListParagraph"/>
+              <w:numPr>
+                <w:ilvl w:val="0"/>
+                <w:numId w:val="6"/>
+              </w:numPr>
+              <w:spacing w:line="240" w:lineRule="auto"/>
+              <w:rPr>
+                <w:rFonts w:ascii="Roboto" w:eastAsia="Roboto" w:hAnsi="Roboto" w:cs="Roboto"/>
+                <w:bCs/>
+                <w:sz w:val="20"/>
+                <w:szCs w:val="20"/>
+              </w:rPr>
+            </w:pPr>
+            <w:r>
+              <w:rPr>
+                <w:rFonts w:ascii="Roboto" w:eastAsia="Roboto" w:hAnsi="Roboto" w:cs="Roboto"/>
+                <w:bCs/>
+                <w:sz w:val="20"/>
+                <w:szCs w:val="20"/>
+              </w:rPr>
+              <w:t xml:space="preserve">Created MCV Car Insurance calculator </w:t>
+            </w:r>
+            <w:r>
+              <w:rPr>
+                <w:rFonts w:ascii="Roboto" w:eastAsia="Roboto" w:hAnsi="Roboto" w:cs="Roboto"/>
+                <w:bCs/>
+                <w:sz w:val="20"/>
+                <w:szCs w:val="20"/>
+              </w:rPr>
+              <w:t xml:space="preserve">app </w:t>
+            </w:r>
+            <w:r>
+              <w:rPr>
+                <w:rFonts w:ascii="Roboto" w:eastAsia="Roboto" w:hAnsi="Roboto" w:cs="Roboto"/>
+                <w:bCs/>
+                <w:sz w:val="20"/>
+                <w:szCs w:val="20"/>
+              </w:rPr>
+              <w:t>to determine monthly quotes</w:t>
+            </w:r>
+            <w:r>
+              <w:rPr>
+                <w:rFonts w:ascii="Roboto" w:eastAsia="Roboto" w:hAnsi="Roboto" w:cs="Roboto"/>
+                <w:bCs/>
+                <w:sz w:val="20"/>
+                <w:szCs w:val="20"/>
+              </w:rPr>
+              <w:t xml:space="preserve"> for customers</w:t>
+            </w:r>
+          </w:p>
+          <w:p>
+            <w:pPr>
+              <w:pStyle w:val="ListParagraph"/>
+              <w:spacing w:line="240" w:lineRule="auto"/>
+              <w:ind w:left="770"/>
+              <w:rPr>
+                <w:rFonts w:ascii="Roboto" w:eastAsia="Roboto" w:hAnsi="Roboto" w:cs="Roboto"/>
+                <w:b/>
+                <w:sz w:val="20"/>
+                <w:szCs w:val="20"/>
+              </w:rPr>
+            </w:pPr>
+          </w:p>
+        </w:tc>
+        <w:tc>
+          <w:tcPr>
+            <w:tcW w:w="1808" w:type="dxa"/>
+            <w:shd w:val="clear" w:color="auto" w:fill="auto"/>
+            <w:tcMar>
+              <w:top w:w="100" w:type="dxa"/>
+              <w:left w:w="100" w:type="dxa"/>
+              <w:bottom w:w="100" w:type="dxa"/>
+              <w:right w:w="100" w:type="dxa"/>
+            </w:tcMar>
+          </w:tcPr>
+          <w:p>
+            <w:pPr>
+              <w:widowControl w:val="0"/>
+              <w:ind w:right="-720"/>
+              <w:rPr>
+                <w:rFonts w:ascii="Roboto" w:eastAsia="Roboto" w:hAnsi="Roboto" w:cs="Roboto"/>
+                <w:sz w:val="20"/>
+                <w:szCs w:val="20"/>
+              </w:rPr>
+            </w:pPr>
+          </w:p>
+        </w:tc>
+      </w:tr>
+    </w:tbl>
     <w:p>
       <w:pPr>
         <w:ind w:left="-720" w:right="-720"/>
@@ -53,8 +327,11 @@
         </w:rPr>
       </w:pPr>
       <w:r>
+        <w:rPr>
+          <w:rFonts w:ascii="Roboto" w:hAnsi="Roboto"/>
+        </w:rPr>
         <w:pict w14:anchorId="7971E8B2">
-          <v:rect id="_x0000_i1026" style="width:0;height:1.5pt" o:hralign="center" o:hrstd="t" o:hr="t" fillcolor="#a0a0a0" stroked="f"/>
+          <v:rect id="_x0000_i1025" style="width:0;height:1.5pt" o:hralign="center" o:hrstd="t" o:hr="t" fillcolor="#a0a0a0" stroked="f"/>
         </w:pict>
       </w:r>
     </w:p>
@@ -153,7 +430,6 @@
               </w:rPr>
               <w:t xml:space="preserve"> Node, React, jQuery, </w:t>
             </w:r>
-            <w:proofErr w:type="spellStart"/>
             <w:r>
               <w:rPr>
                 <w:rFonts w:ascii="Roboto" w:eastAsia="Roboto" w:hAnsi="Roboto" w:cs="Roboto"/>
@@ -161,9 +437,8 @@
                 <w:sz w:val="20"/>
                 <w:szCs w:val="20"/>
               </w:rPr>
-              <w:t>Booststrap</w:t>
+              <w:t>Bootstrap</w:t>
             </w:r>
-            <w:proofErr w:type="spellEnd"/>
           </w:p>
           <w:p>
             <w:pPr>
@@ -284,7 +559,6 @@
               </w:rPr>
               <w:t xml:space="preserve"> </w:t>
             </w:r>
-            <w:proofErr w:type="spellStart"/>
             <w:r>
               <w:rPr>
                 <w:rFonts w:ascii="Roboto" w:eastAsia="Roboto" w:hAnsi="Roboto" w:cs="Roboto"/>
@@ -292,9 +566,8 @@
                 <w:sz w:val="20"/>
                 <w:szCs w:val="20"/>
               </w:rPr>
-              <w:t>Github</w:t>
+              <w:t>GitHub</w:t>
             </w:r>
-            <w:proofErr w:type="spellEnd"/>
             <w:r>
               <w:rPr>
                 <w:rFonts w:ascii="Roboto" w:eastAsia="Roboto" w:hAnsi="Roboto" w:cs="Roboto"/>
@@ -341,7 +614,7 @@
                 <w:sz w:val="20"/>
                 <w:szCs w:val="20"/>
               </w:rPr>
-              <w:t>Sales and Consulting, Video Games</w:t>
+              <w:t>Sales and Consulting,</w:t>
             </w:r>
             <w:r>
               <w:rPr>
@@ -350,7 +623,7 @@
                 <w:sz w:val="20"/>
                 <w:szCs w:val="20"/>
               </w:rPr>
-              <w:t>.</w:t>
+              <w:t xml:space="preserve"> Object Oriented-Concepts</w:t>
             </w:r>
           </w:p>
           <w:p>
@@ -370,43 +643,16 @@
                 <w:sz w:val="20"/>
                 <w:szCs w:val="20"/>
               </w:rPr>
-              <w:t>Non-Technical</w:t>
+              <w:t>Non-Technical:</w:t>
             </w:r>
             <w:r>
               <w:rPr>
-                <w:rFonts w:ascii="Roboto" w:eastAsia="Roboto" w:hAnsi="Roboto" w:cs="Roboto"/>
-                <w:b/>
-                <w:sz w:val="20"/>
-                <w:szCs w:val="20"/>
-              </w:rPr>
-              <w:t>:</w:t>
-            </w:r>
-            <w:r>
-              <w:rPr>
-                <w:rFonts w:ascii="Roboto" w:eastAsia="Roboto" w:hAnsi="Roboto" w:cs="Roboto"/>
-                <w:b/>
-                <w:sz w:val="20"/>
-                <w:szCs w:val="20"/>
-              </w:rPr>
-              <w:t xml:space="preserve"> </w:t>
-            </w:r>
-            <w:r>
-              <w:rPr>
                 <w:rFonts w:ascii="Roboto" w:eastAsia="Times New Roman" w:hAnsi="Roboto" w:cs="Times New Roman"/>
                 <w:color w:val="000000"/>
                 <w:sz w:val="20"/>
                 <w:szCs w:val="20"/>
               </w:rPr>
-              <w:t>Database normalization. OSHA40 hour. TWIC certified. ACI certified. Operations management experience. Business Consulting. Strong communication, relationship building, and sales skills. Direct and Internet auto sales experience.  Ability to work well independently and as part of a team. Proficient in writing technical scientific documents and providing resulting analytics.</w:t>
-            </w:r>
-            <w:r>
-              <w:rPr>
-                <w:rFonts w:ascii="Times New Roman" w:eastAsia="Times New Roman" w:hAnsi="Times New Roman" w:cs="Times New Roman"/>
-                <w:color w:val="000000"/>
-                <w:sz w:val="20"/>
-                <w:szCs w:val="20"/>
-              </w:rPr>
-              <w:t xml:space="preserve">   </w:t>
+              <w:t xml:space="preserve"> OSHA40 hour. TWIC certified. ACI certified. Operations management experience. Business Consulting. Strong communication, relationship building, and sales skills. Direct and Internet auto sales experience.  Ability to work well independently and as part of a team. Proficient in writing technical scientific documents and providing resulting analytics.   </w:t>
             </w:r>
           </w:p>
         </w:tc>
@@ -477,8 +723,11 @@
         </w:rPr>
       </w:pPr>
       <w:r>
+        <w:rPr>
+          <w:rFonts w:ascii="Roboto" w:hAnsi="Roboto"/>
+        </w:rPr>
         <w:pict w14:anchorId="21F8FDB6">
-          <v:rect id="_x0000_i1027" style="width:0;height:1.5pt" o:hralign="center" o:hrstd="t" o:hr="t" fillcolor="#a0a0a0" stroked="f"/>
+          <v:rect id="_x0000_i1026" style="width:0;height:1.5pt" o:hralign="center" o:hrstd="t" o:hr="t" fillcolor="#a0a0a0" stroked="f"/>
         </w:pict>
       </w:r>
     </w:p>
@@ -624,6 +873,28 @@
     </w:p>
     <w:p>
       <w:pPr>
+        <w:numPr>
+          <w:ilvl w:val="0"/>
+          <w:numId w:val="1"/>
+        </w:numPr>
+        <w:ind w:left="0" w:right="-720"/>
+        <w:rPr>
+          <w:rFonts w:ascii="Roboto" w:eastAsia="Roboto" w:hAnsi="Roboto" w:cs="Roboto"/>
+          <w:sz w:val="20"/>
+          <w:szCs w:val="20"/>
+        </w:rPr>
+      </w:pPr>
+      <w:r>
+        <w:rPr>
+          <w:rFonts w:ascii="Roboto" w:eastAsia="Roboto" w:hAnsi="Roboto" w:cs="Roboto"/>
+          <w:sz w:val="20"/>
+          <w:szCs w:val="20"/>
+        </w:rPr>
+        <w:t>Using Entity Framework Code First, I created the foundation of a web application with production models that update dynamically from Amazon.com API requests</w:t>
+      </w:r>
+    </w:p>
+    <w:p>
+      <w:pPr>
         <w:ind w:left="720" w:right="-720"/>
         <w:rPr>
           <w:rFonts w:ascii="Roboto" w:eastAsia="Roboto" w:hAnsi="Roboto" w:cs="Roboto"/>
@@ -873,7 +1144,7 @@
       <w:pPr>
         <w:ind w:right="-720"/>
         <w:rPr>
-          <w:rFonts w:ascii="Times New Roman" w:eastAsia="Times New Roman" w:hAnsi="Times New Roman" w:cs="Times New Roman"/>
+          <w:rFonts w:ascii="Roboto" w:eastAsia="Times New Roman" w:hAnsi="Roboto" w:cs="Times New Roman"/>
           <w:color w:val="000000"/>
           <w:sz w:val="20"/>
           <w:szCs w:val="20"/>
@@ -881,20 +1152,56 @@
       </w:pPr>
       <w:r>
         <w:rPr>
-          <w:rFonts w:ascii="Times New Roman" w:eastAsia="Times New Roman" w:hAnsi="Times New Roman" w:cs="Times New Roman"/>
+          <w:rFonts w:ascii="Roboto" w:eastAsia="Times New Roman" w:hAnsi="Roboto" w:cs="Times New Roman"/>
           <w:color w:val="000000"/>
           <w:sz w:val="20"/>
           <w:szCs w:val="20"/>
         </w:rPr>
-        <w:t>Environmental consulting and sampling, ArcGIS, assist in developing proposals and budgets. Lead sampling projects in the field, supervisor and soil logger with drill crews for geotechnical. Develop and implement safety plans for fieldwork. Wetland delineation, tissue sampling, endangered species monitoring</w:t>
-      </w:r>
-      <w:r>
-        <w:rPr>
-          <w:rFonts w:ascii="Times New Roman" w:eastAsia="Times New Roman" w:hAnsi="Times New Roman" w:cs="Times New Roman"/>
+        <w:t>Environmental consulting and sampling, ArcGIS, assist in developing proposals and budgets. Lead sampling projects in the field, supervis</w:t>
+      </w:r>
+      <w:r>
+        <w:rPr>
+          <w:rFonts w:ascii="Roboto" w:eastAsia="Times New Roman" w:hAnsi="Roboto" w:cs="Times New Roman"/>
           <w:color w:val="000000"/>
           <w:sz w:val="20"/>
           <w:szCs w:val="20"/>
         </w:rPr>
+        <w:t>ed drill crew staff</w:t>
+      </w:r>
+      <w:r>
+        <w:rPr>
+          <w:rFonts w:ascii="Roboto" w:eastAsia="Times New Roman" w:hAnsi="Roboto" w:cs="Times New Roman"/>
+          <w:color w:val="000000"/>
+          <w:sz w:val="20"/>
+          <w:szCs w:val="20"/>
+        </w:rPr>
+        <w:t xml:space="preserve"> and soil logger for geotechnical</w:t>
+      </w:r>
+      <w:r>
+        <w:rPr>
+          <w:rFonts w:ascii="Roboto" w:eastAsia="Times New Roman" w:hAnsi="Roboto" w:cs="Times New Roman"/>
+          <w:color w:val="000000"/>
+          <w:sz w:val="20"/>
+          <w:szCs w:val="20"/>
+        </w:rPr>
+        <w:t xml:space="preserve"> operations</w:t>
+      </w:r>
+      <w:r>
+        <w:rPr>
+          <w:rFonts w:ascii="Roboto" w:eastAsia="Times New Roman" w:hAnsi="Roboto" w:cs="Times New Roman"/>
+          <w:color w:val="000000"/>
+          <w:sz w:val="20"/>
+          <w:szCs w:val="20"/>
+        </w:rPr>
+        <w:t>. Develop and implement safety plans for fieldwork. Wetland delineation, tissue sampling, endangered species monitoring</w:t>
+      </w:r>
+      <w:r>
+        <w:rPr>
+          <w:rFonts w:ascii="Roboto" w:eastAsia="Times New Roman" w:hAnsi="Roboto" w:cs="Times New Roman"/>
+          <w:color w:val="000000"/>
+          <w:sz w:val="20"/>
+          <w:szCs w:val="20"/>
+        </w:rPr>
         <w:t>.</w:t>
       </w:r>
     </w:p>
@@ -902,7 +1209,7 @@
       <w:pPr>
         <w:ind w:right="-720"/>
         <w:rPr>
-          <w:rFonts w:ascii="Times New Roman" w:eastAsia="Times New Roman" w:hAnsi="Times New Roman" w:cs="Times New Roman"/>
+          <w:rFonts w:ascii="Roboto" w:eastAsia="Times New Roman" w:hAnsi="Roboto" w:cs="Times New Roman"/>
           <w:color w:val="000000"/>
           <w:sz w:val="20"/>
           <w:szCs w:val="20"/>
@@ -934,23 +1241,7 @@
           <w:sz w:val="20"/>
           <w:szCs w:val="20"/>
         </w:rPr>
-        <w:t xml:space="preserve"> | </w:t>
-      </w:r>
-      <w:r>
-        <w:rPr>
-          <w:rFonts w:ascii="Roboto" w:eastAsia="Roboto" w:hAnsi="Roboto" w:cs="Roboto"/>
-          <w:sz w:val="20"/>
-          <w:szCs w:val="20"/>
-        </w:rPr>
-        <w:t>ECS Limited</w:t>
-      </w:r>
-      <w:r>
-        <w:rPr>
-          <w:rFonts w:ascii="Roboto" w:eastAsia="Roboto" w:hAnsi="Roboto" w:cs="Roboto"/>
-          <w:sz w:val="20"/>
-          <w:szCs w:val="20"/>
-        </w:rPr>
-        <w:t xml:space="preserve">       </w:t>
+        <w:t xml:space="preserve"> | ECS Limited       </w:t>
       </w:r>
       <w:r>
         <w:rPr>
@@ -984,50 +1275,14 @@
           <w:sz w:val="20"/>
           <w:szCs w:val="20"/>
         </w:rPr>
-        <w:t>Feb</w:t>
-      </w:r>
-      <w:r>
-        <w:rPr>
-          <w:rFonts w:ascii="Roboto" w:eastAsia="Roboto" w:hAnsi="Roboto" w:cs="Roboto"/>
-          <w:b/>
-          <w:sz w:val="20"/>
-          <w:szCs w:val="20"/>
-        </w:rPr>
-        <w:t>201</w:t>
-      </w:r>
-      <w:r>
-        <w:rPr>
-          <w:rFonts w:ascii="Roboto" w:eastAsia="Roboto" w:hAnsi="Roboto" w:cs="Roboto"/>
-          <w:b/>
-          <w:sz w:val="20"/>
-          <w:szCs w:val="20"/>
-        </w:rPr>
-        <w:t>7</w:t>
-      </w:r>
-      <w:r>
-        <w:rPr>
-          <w:rFonts w:ascii="Roboto" w:eastAsia="Roboto" w:hAnsi="Roboto" w:cs="Roboto"/>
-          <w:b/>
-          <w:sz w:val="20"/>
-          <w:szCs w:val="20"/>
-        </w:rPr>
-        <w:t xml:space="preserve"> – </w:t>
-      </w:r>
-      <w:r>
-        <w:rPr>
-          <w:rFonts w:ascii="Roboto" w:eastAsia="Roboto" w:hAnsi="Roboto" w:cs="Roboto"/>
-          <w:b/>
-          <w:sz w:val="20"/>
-          <w:szCs w:val="20"/>
-        </w:rPr>
-        <w:t>Aug19</w:t>
+        <w:t>Feb2017 – Aug19</w:t>
       </w:r>
     </w:p>
     <w:p>
       <w:pPr>
         <w:ind w:right="-720"/>
         <w:rPr>
-          <w:rFonts w:ascii="Times New Roman" w:eastAsia="Times New Roman" w:hAnsi="Times New Roman" w:cs="Times New Roman"/>
+          <w:rFonts w:ascii="Roboto" w:eastAsia="Times New Roman" w:hAnsi="Roboto" w:cs="Times New Roman"/>
           <w:color w:val="000000"/>
           <w:sz w:val="20"/>
           <w:szCs w:val="20"/>
@@ -1035,11 +1290,12 @@
       </w:pPr>
       <w:r>
         <w:rPr>
-          <w:rFonts w:ascii="Times New Roman" w:eastAsia="Times New Roman" w:hAnsi="Times New Roman" w:cs="Times New Roman"/>
+          <w:rFonts w:ascii="Roboto" w:eastAsia="Times New Roman" w:hAnsi="Roboto" w:cs="Times New Roman"/>
           <w:color w:val="000000"/>
           <w:sz w:val="20"/>
           <w:szCs w:val="20"/>
         </w:rPr>
+        <w:lastRenderedPageBreak/>
         <w:t>Environmental consulting and sampling, ArcGIS, assist in developing proposals and budgets. Lead sampling projects in the field, supervisor and soil logger with drill crews for geotechnical. Develop and implement safety plans for fieldwork. Wetland delineation, tissue sampling, endangered species monitoring.</w:t>
       </w:r>
     </w:p>
@@ -1047,7 +1303,7 @@
       <w:pPr>
         <w:ind w:right="-720"/>
         <w:rPr>
-          <w:rFonts w:ascii="Times New Roman" w:eastAsia="Times New Roman" w:hAnsi="Times New Roman" w:cs="Times New Roman"/>
+          <w:rFonts w:ascii="Roboto" w:eastAsia="Times New Roman" w:hAnsi="Roboto" w:cs="Times New Roman"/>
           <w:color w:val="000000"/>
           <w:sz w:val="20"/>
           <w:szCs w:val="20"/>
@@ -1071,15 +1327,23 @@
           <w:sz w:val="20"/>
           <w:szCs w:val="20"/>
         </w:rPr>
-        <w:t>Internet Sales Manager</w:t>
-      </w:r>
-      <w:r>
-        <w:rPr>
-          <w:rFonts w:ascii="Roboto" w:eastAsia="Roboto" w:hAnsi="Roboto" w:cs="Roboto"/>
-          <w:sz w:val="20"/>
-          <w:szCs w:val="20"/>
-        </w:rPr>
-        <w:t xml:space="preserve"> | Russell and Smith Ford</w:t>
+        <w:t>Aircrew Life Support</w:t>
+      </w:r>
+      <w:r>
+        <w:rPr>
+          <w:rFonts w:ascii="Roboto" w:eastAsia="Roboto" w:hAnsi="Roboto" w:cs="Roboto"/>
+          <w:sz w:val="20"/>
+          <w:szCs w:val="20"/>
+        </w:rPr>
+        <w:t xml:space="preserve"> | US Air Force       </w:t>
+      </w:r>
+      <w:r>
+        <w:rPr>
+          <w:rFonts w:ascii="Roboto" w:eastAsia="Roboto" w:hAnsi="Roboto" w:cs="Roboto"/>
+          <w:sz w:val="20"/>
+          <w:szCs w:val="20"/>
+        </w:rPr>
+        <w:tab/>
       </w:r>
       <w:r>
         <w:rPr>
@@ -1105,7 +1369,7 @@
           <w:sz w:val="20"/>
           <w:szCs w:val="20"/>
         </w:rPr>
-        <w:t>Aug20</w:t>
+        <w:t>Aug2005 – Aug20</w:t>
       </w:r>
       <w:r>
         <w:rPr>
@@ -1116,30 +1380,12 @@
         </w:rPr>
         <w:t>09</w:t>
       </w:r>
-      <w:r>
-        <w:rPr>
-          <w:rFonts w:ascii="Roboto" w:eastAsia="Roboto" w:hAnsi="Roboto" w:cs="Roboto"/>
-          <w:b/>
-          <w:sz w:val="20"/>
-          <w:szCs w:val="20"/>
-        </w:rPr>
-        <w:t xml:space="preserve"> – Aug20</w:t>
-      </w:r>
-      <w:r>
-        <w:rPr>
-          <w:rFonts w:ascii="Roboto" w:eastAsia="Roboto" w:hAnsi="Roboto" w:cs="Roboto"/>
-          <w:b/>
-          <w:sz w:val="20"/>
-          <w:szCs w:val="20"/>
-        </w:rPr>
-        <w:t>13</w:t>
-      </w:r>
-    </w:p>
-    <w:p>
-      <w:pPr>
-        <w:spacing w:line="240" w:lineRule="auto"/>
-        <w:rPr>
-          <w:rFonts w:ascii="Times New Roman" w:eastAsia="Times New Roman" w:hAnsi="Times New Roman" w:cs="Times New Roman"/>
+    </w:p>
+    <w:p>
+      <w:pPr>
+        <w:ind w:right="-720"/>
+        <w:rPr>
+          <w:rFonts w:ascii="Roboto" w:eastAsia="Times New Roman" w:hAnsi="Roboto" w:cs="Times New Roman"/>
           <w:color w:val="000000"/>
           <w:sz w:val="20"/>
           <w:szCs w:val="20"/>
@@ -1147,157 +1393,32 @@
       </w:pPr>
       <w:r>
         <w:rPr>
-          <w:rFonts w:ascii="Times New Roman" w:eastAsia="Times New Roman" w:hAnsi="Times New Roman" w:cs="Times New Roman"/>
+          <w:rFonts w:ascii="Roboto" w:eastAsia="Times New Roman" w:hAnsi="Roboto" w:cs="Times New Roman"/>
           <w:color w:val="000000"/>
           <w:sz w:val="20"/>
           <w:szCs w:val="20"/>
         </w:rPr>
-        <w:t>Sold new and pre-owned Ford/Mazda/Honda vehicles over the internet and walk-in traffic. Set appointments over the phone and through e-mail.  Duties included uploading new cars for internet marketing on eBay/Facebook/YouTube, prospecting, setting appointments, presentation of vehicle, and negotiating.  Experience selling business to business dealer trades, drafting sales and title contracts. </w:t>
+        <w:t>Maintained emergency equipment for aircrew on various aircraft, including flotation, oxygen, night-vision, and parachute gear. Volunteered for deployment tour of duty to Kuwait during Operation Iraqi Freedom. Trained officers and airmen on the use of emergency equipment.</w:t>
+      </w:r>
+      <w:r>
+        <w:rPr>
+          <w:rFonts w:ascii="Roboto" w:eastAsia="Times New Roman" w:hAnsi="Roboto" w:cs="Times New Roman"/>
+          <w:color w:val="000000"/>
+          <w:sz w:val="20"/>
+          <w:szCs w:val="20"/>
+        </w:rPr>
+        <w:t xml:space="preserve"> </w:t>
       </w:r>
     </w:p>
     <w:p>
       <w:pPr>
         <w:ind w:right="-720"/>
         <w:rPr>
-          <w:rFonts w:ascii="Times New Roman" w:eastAsia="Times New Roman" w:hAnsi="Times New Roman" w:cs="Times New Roman"/>
-          <w:color w:val="000000"/>
-          <w:sz w:val="20"/>
-          <w:szCs w:val="20"/>
-        </w:rPr>
-      </w:pPr>
-    </w:p>
-    <w:p>
-      <w:pPr>
-        <w:ind w:left="-720" w:right="-720"/>
-        <w:rPr>
-          <w:rFonts w:ascii="Roboto" w:eastAsia="Roboto" w:hAnsi="Roboto" w:cs="Roboto"/>
-          <w:b/>
-          <w:sz w:val="20"/>
-          <w:szCs w:val="20"/>
-        </w:rPr>
-      </w:pPr>
-      <w:r>
-        <w:rPr>
-          <w:rFonts w:ascii="Roboto" w:eastAsia="Roboto" w:hAnsi="Roboto" w:cs="Roboto"/>
-          <w:b/>
-          <w:sz w:val="20"/>
-          <w:szCs w:val="20"/>
-        </w:rPr>
-        <w:t>Aircrew Life Support</w:t>
-      </w:r>
-      <w:r>
-        <w:rPr>
-          <w:rFonts w:ascii="Roboto" w:eastAsia="Roboto" w:hAnsi="Roboto" w:cs="Roboto"/>
-          <w:sz w:val="20"/>
-          <w:szCs w:val="20"/>
-        </w:rPr>
-        <w:t xml:space="preserve"> | </w:t>
-      </w:r>
-      <w:r>
-        <w:rPr>
-          <w:rFonts w:ascii="Roboto" w:eastAsia="Roboto" w:hAnsi="Roboto" w:cs="Roboto"/>
-          <w:sz w:val="20"/>
-          <w:szCs w:val="20"/>
-        </w:rPr>
-        <w:t>US Air Force</w:t>
-      </w:r>
-      <w:r>
-        <w:rPr>
-          <w:rFonts w:ascii="Roboto" w:eastAsia="Roboto" w:hAnsi="Roboto" w:cs="Roboto"/>
-          <w:sz w:val="20"/>
-          <w:szCs w:val="20"/>
-        </w:rPr>
-        <w:t xml:space="preserve">       </w:t>
-      </w:r>
-      <w:r>
-        <w:rPr>
-          <w:rFonts w:ascii="Roboto" w:eastAsia="Roboto" w:hAnsi="Roboto" w:cs="Roboto"/>
-          <w:sz w:val="20"/>
-          <w:szCs w:val="20"/>
-        </w:rPr>
-        <w:tab/>
-      </w:r>
-      <w:r>
-        <w:rPr>
-          <w:rFonts w:ascii="Roboto" w:eastAsia="Roboto" w:hAnsi="Roboto" w:cs="Roboto"/>
-          <w:sz w:val="20"/>
-          <w:szCs w:val="20"/>
-        </w:rPr>
-        <w:tab/>
-      </w:r>
-      <w:r>
-        <w:rPr>
-          <w:rFonts w:ascii="Roboto" w:eastAsia="Roboto" w:hAnsi="Roboto" w:cs="Roboto"/>
-          <w:sz w:val="20"/>
-          <w:szCs w:val="20"/>
-        </w:rPr>
-        <w:tab/>
-        <w:t xml:space="preserve">                                                                   </w:t>
-      </w:r>
-      <w:r>
-        <w:rPr>
-          <w:rFonts w:ascii="Roboto" w:eastAsia="Roboto" w:hAnsi="Roboto" w:cs="Roboto"/>
-          <w:b/>
-          <w:sz w:val="20"/>
-          <w:szCs w:val="20"/>
-        </w:rPr>
-        <w:t>Aug20</w:t>
-      </w:r>
-      <w:r>
-        <w:rPr>
-          <w:rFonts w:ascii="Roboto" w:eastAsia="Roboto" w:hAnsi="Roboto" w:cs="Roboto"/>
-          <w:b/>
-          <w:sz w:val="20"/>
-          <w:szCs w:val="20"/>
-        </w:rPr>
-        <w:t>05</w:t>
-      </w:r>
-      <w:r>
-        <w:rPr>
-          <w:rFonts w:ascii="Roboto" w:eastAsia="Roboto" w:hAnsi="Roboto" w:cs="Roboto"/>
-          <w:b/>
-          <w:sz w:val="20"/>
-          <w:szCs w:val="20"/>
-        </w:rPr>
-        <w:t xml:space="preserve"> – </w:t>
-      </w:r>
-      <w:r>
-        <w:rPr>
-          <w:rFonts w:ascii="Roboto" w:eastAsia="Roboto" w:hAnsi="Roboto" w:cs="Roboto"/>
-          <w:b/>
-          <w:sz w:val="20"/>
-          <w:szCs w:val="20"/>
-        </w:rPr>
-        <w:t>Aug20</w:t>
-      </w:r>
-      <w:r>
-        <w:rPr>
-          <w:rFonts w:ascii="Roboto" w:eastAsia="Roboto" w:hAnsi="Roboto" w:cs="Roboto"/>
-          <w:b/>
-          <w:sz w:val="20"/>
-          <w:szCs w:val="20"/>
-        </w:rPr>
-        <w:t>09</w:t>
-      </w:r>
-    </w:p>
-    <w:p>
-      <w:pPr>
-        <w:ind w:right="-720"/>
-        <w:rPr>
           <w:rFonts w:ascii="Roboto" w:eastAsia="Roboto" w:hAnsi="Roboto" w:cs="Roboto"/>
           <w:b/>
           <w:color w:val="3C78D8"/>
         </w:rPr>
       </w:pPr>
-      <w:r>
-        <w:rPr>
-          <w:rFonts w:ascii="Times New Roman" w:eastAsia="Times New Roman" w:hAnsi="Times New Roman" w:cs="Times New Roman"/>
-          <w:color w:val="000000"/>
-          <w:sz w:val="20"/>
-          <w:szCs w:val="20"/>
-        </w:rPr>
-        <w:t>Maintained emergency equipment for aircrew on various aircraft, including flotation, oxygen, night-vision, and parachute gear. Volunteered for deployment tour of duty to Kuwait during Operation Iraqi Freedom. Trained officers and airmen on the use of emergency equipment.</w:t>
-      </w:r>
     </w:p>
     <w:p>
       <w:pPr>
@@ -1338,8 +1459,11 @@
         </w:rPr>
       </w:pPr>
       <w:r>
+        <w:rPr>
+          <w:rFonts w:ascii="Roboto" w:hAnsi="Roboto"/>
+        </w:rPr>
         <w:pict w14:anchorId="6829EB22">
-          <v:rect id="_x0000_i1028" style="width:0;height:1.5pt" o:hralign="center" o:hrstd="t" o:hr="t" fillcolor="#a0a0a0" stroked="f"/>
+          <v:rect id="_x0000_i1027" style="width:0;height:1.5pt" o:hralign="center" o:hrstd="t" o:hr="t" fillcolor="#a0a0a0" stroked="f"/>
         </w:pict>
       </w:r>
     </w:p>
@@ -1518,16 +1642,14 @@
         </w:rPr>
         <w:t xml:space="preserve">STEM Field Bachelor of Science in Ecosystem Management. Course in </w:t>
       </w:r>
-      <w:proofErr w:type="spellStart"/>
-      <w:r>
-        <w:rPr>
-          <w:rFonts w:ascii="Roboto" w:eastAsia="Roboto" w:hAnsi="Roboto" w:cs="Roboto"/>
-          <w:sz w:val="20"/>
-          <w:szCs w:val="20"/>
-        </w:rPr>
-        <w:t>ArcGis</w:t>
-      </w:r>
-      <w:proofErr w:type="spellEnd"/>
+      <w:r>
+        <w:rPr>
+          <w:rFonts w:ascii="Roboto" w:eastAsia="Roboto" w:hAnsi="Roboto" w:cs="Roboto"/>
+          <w:sz w:val="20"/>
+          <w:szCs w:val="20"/>
+        </w:rPr>
+        <w:t>ArcGIS</w:t>
+      </w:r>
       <w:r>
         <w:rPr>
           <w:rFonts w:ascii="Roboto" w:eastAsia="Roboto" w:hAnsi="Roboto" w:cs="Roboto"/>
@@ -1542,10 +1664,64 @@
           <w:sz w:val="20"/>
           <w:szCs w:val="20"/>
         </w:rPr>
-        <w:t>Internship with Kyle Ranch Company. Pasture management, developed rotational grazing plans over 1400 acres of pasture.</w:t>
-      </w:r>
-    </w:p>
-    <w:p/>
+        <w:t xml:space="preserve">Internship with Kyle Ranch Company. </w:t>
+      </w:r>
+      <w:r>
+        <w:rPr>
+          <w:rFonts w:ascii="Roboto" w:eastAsia="Roboto" w:hAnsi="Roboto" w:cs="Roboto"/>
+          <w:sz w:val="20"/>
+          <w:szCs w:val="20"/>
+        </w:rPr>
+        <w:t>Pasture management,</w:t>
+      </w:r>
+      <w:r>
+        <w:rPr>
+          <w:rFonts w:ascii="Roboto" w:eastAsia="Roboto" w:hAnsi="Roboto" w:cs="Roboto"/>
+          <w:sz w:val="20"/>
+          <w:szCs w:val="20"/>
+        </w:rPr>
+        <w:t xml:space="preserve"> </w:t>
+      </w:r>
+      <w:r>
+        <w:rPr>
+          <w:rFonts w:ascii="Roboto" w:eastAsia="Roboto" w:hAnsi="Roboto" w:cs="Roboto"/>
+          <w:sz w:val="20"/>
+          <w:szCs w:val="20"/>
+        </w:rPr>
+        <w:t xml:space="preserve">and </w:t>
+      </w:r>
+      <w:r>
+        <w:rPr>
+          <w:rFonts w:ascii="Roboto" w:eastAsia="Roboto" w:hAnsi="Roboto" w:cs="Roboto"/>
+          <w:sz w:val="20"/>
+          <w:szCs w:val="20"/>
+        </w:rPr>
+        <w:t xml:space="preserve">developed rotational grazing plans </w:t>
+      </w:r>
+      <w:r>
+        <w:rPr>
+          <w:rFonts w:ascii="Roboto" w:eastAsia="Roboto" w:hAnsi="Roboto" w:cs="Roboto"/>
+          <w:sz w:val="20"/>
+          <w:szCs w:val="20"/>
+        </w:rPr>
+        <w:t xml:space="preserve">on </w:t>
+      </w:r>
+      <w:r>
+        <w:rPr>
+          <w:rFonts w:ascii="Roboto" w:eastAsia="Roboto" w:hAnsi="Roboto" w:cs="Roboto"/>
+          <w:sz w:val="20"/>
+          <w:szCs w:val="20"/>
+        </w:rPr>
+        <w:t>over 1400 acres of pasture.</w:t>
+      </w:r>
+    </w:p>
+    <w:p>
+      <w:pPr>
+        <w:rPr>
+          <w:rFonts w:ascii="Roboto" w:hAnsi="Roboto"/>
+        </w:rPr>
+      </w:pPr>
+    </w:p>
     <w:p>
       <w:pPr>
         <w:ind w:left="-720" w:right="-720"/>
@@ -1563,43 +1739,7 @@
           <w:sz w:val="20"/>
           <w:szCs w:val="20"/>
         </w:rPr>
-        <w:t>High School Diploma</w:t>
-      </w:r>
-      <w:r>
-        <w:rPr>
-          <w:rFonts w:ascii="Roboto" w:eastAsia="Roboto" w:hAnsi="Roboto" w:cs="Roboto"/>
-          <w:b/>
-          <w:sz w:val="20"/>
-          <w:szCs w:val="20"/>
-        </w:rPr>
-        <w:t xml:space="preserve"> | Texas A&amp;M College Station                                            Aug</w:t>
-      </w:r>
-      <w:r>
-        <w:rPr>
-          <w:rFonts w:ascii="Roboto" w:eastAsia="Roboto" w:hAnsi="Roboto" w:cs="Roboto"/>
-          <w:b/>
-          <w:sz w:val="20"/>
-          <w:szCs w:val="20"/>
-        </w:rPr>
-        <w:t>00</w:t>
-      </w:r>
-      <w:r>
-        <w:rPr>
-          <w:rFonts w:ascii="Roboto" w:eastAsia="Roboto" w:hAnsi="Roboto" w:cs="Roboto"/>
-          <w:b/>
-          <w:sz w:val="20"/>
-          <w:szCs w:val="20"/>
-        </w:rPr>
-        <w:t xml:space="preserve"> – </w:t>
-      </w:r>
-      <w:r>
-        <w:rPr>
-          <w:rFonts w:ascii="Roboto" w:eastAsia="Roboto" w:hAnsi="Roboto" w:cs="Roboto"/>
-          <w:b/>
-          <w:sz w:val="20"/>
-          <w:szCs w:val="20"/>
-        </w:rPr>
-        <w:t>Aug04</w:t>
+        <w:t>High School Diploma | Texas A&amp;M College Station                                            Aug00 – Aug04</w:t>
       </w:r>
     </w:p>
     <w:p>
@@ -1609,6 +1749,9 @@
           <w:ilvl w:val="0"/>
           <w:numId w:val="2"/>
         </w:numPr>
+        <w:rPr>
+          <w:rFonts w:ascii="Roboto" w:hAnsi="Roboto"/>
+        </w:rPr>
       </w:pPr>
       <w:r>
         <w:rPr>
@@ -1707,21 +1850,21 @@
   <w:tbl>
     <w:tblPr>
       <w:tblStyle w:val="a0"/>
-      <w:tblW w:w="4592" w:type="dxa"/>
+      <w:tblW w:w="10575" w:type="dxa"/>
       <w:tblInd w:w="-620" w:type="dxa"/>
       <w:tblLayout w:type="fixed"/>
       <w:tblLook w:val="0600" w:firstRow="0" w:lastRow="0" w:firstColumn="0" w:lastColumn="0" w:noHBand="1" w:noVBand="1"/>
     </w:tblPr>
     <w:tblGrid>
-      <w:gridCol w:w="4592"/>
+      <w:gridCol w:w="10575"/>
     </w:tblGrid>
     <w:tr>
       <w:trPr>
-        <w:trHeight w:val="1161"/>
+        <w:trHeight w:val="1880"/>
       </w:trPr>
       <w:tc>
         <w:tcPr>
-          <w:tcW w:w="4592" w:type="dxa"/>
+          <w:tcW w:w="10575" w:type="dxa"/>
           <w:shd w:val="clear" w:color="auto" w:fill="auto"/>
           <w:tcMar>
             <w:top w:w="100" w:type="dxa"/>
@@ -1730,26 +1873,239 @@
             <w:right w:w="100" w:type="dxa"/>
           </w:tcMar>
         </w:tcPr>
-        <w:p>
-          <w:pPr>
-            <w:ind w:left="-180" w:right="-360" w:firstLine="90"/>
-            <w:rPr>
-              <w:rFonts w:ascii="Roboto" w:eastAsia="Roboto" w:hAnsi="Roboto" w:cs="Roboto"/>
-              <w:b/>
-              <w:sz w:val="52"/>
-              <w:szCs w:val="52"/>
-            </w:rPr>
-          </w:pPr>
-          <w:r>
-            <w:rPr>
-              <w:rFonts w:ascii="Roboto" w:eastAsia="Roboto" w:hAnsi="Roboto" w:cs="Roboto"/>
-              <w:b/>
-              <w:sz w:val="52"/>
-              <w:szCs w:val="52"/>
-            </w:rPr>
-            <w:t>Hunter</w:t>
-          </w:r>
-        </w:p>
+        <w:tbl>
+          <w:tblPr>
+            <w:tblW w:w="0" w:type="auto"/>
+            <w:tblLayout w:type="fixed"/>
+            <w:tblCellMar>
+              <w:top w:w="15" w:type="dxa"/>
+              <w:left w:w="15" w:type="dxa"/>
+              <w:bottom w:w="15" w:type="dxa"/>
+              <w:right w:w="15" w:type="dxa"/>
+            </w:tblCellMar>
+            <w:tblLook w:val="04A0" w:firstRow="1" w:lastRow="0" w:firstColumn="1" w:lastColumn="0" w:noHBand="0" w:noVBand="1"/>
+          </w:tblPr>
+          <w:tblGrid>
+            <w:gridCol w:w="5197"/>
+            <w:gridCol w:w="5177"/>
+          </w:tblGrid>
+          <w:tr>
+            <w:trPr>
+              <w:trHeight w:val="1384"/>
+            </w:trPr>
+            <w:tc>
+              <w:tcPr>
+                <w:tcW w:w="5197" w:type="dxa"/>
+                <w:tcMar>
+                  <w:top w:w="100" w:type="dxa"/>
+                  <w:left w:w="100" w:type="dxa"/>
+                  <w:bottom w:w="100" w:type="dxa"/>
+                  <w:right w:w="100" w:type="dxa"/>
+                </w:tcMar>
+                <w:hideMark/>
+              </w:tcPr>
+              <w:p>
+                <w:pPr>
+                  <w:spacing w:line="240" w:lineRule="auto"/>
+                  <w:ind w:left="-180" w:right="-360" w:firstLine="90"/>
+                  <w:rPr>
+                    <w:rFonts w:ascii="Times New Roman" w:eastAsia="Times New Roman" w:hAnsi="Times New Roman" w:cs="Times New Roman"/>
+                    <w:sz w:val="24"/>
+                    <w:szCs w:val="24"/>
+                    <w:lang w:val="en-US"/>
+                  </w:rPr>
+                </w:pPr>
+                <w:r>
+                  <w:rPr>
+                    <w:rFonts w:ascii="Roboto" w:eastAsia="Times New Roman" w:hAnsi="Roboto" w:cs="Times New Roman"/>
+                    <w:b/>
+                    <w:bCs/>
+                    <w:color w:val="000000"/>
+                    <w:sz w:val="52"/>
+                    <w:szCs w:val="52"/>
+                    <w:lang w:val="en-US"/>
+                  </w:rPr>
+                  <w:t>Hunter</w:t>
+                </w:r>
+              </w:p>
+              <w:p>
+                <w:pPr>
+                  <w:spacing w:line="240" w:lineRule="auto"/>
+                  <w:ind w:left="-180" w:right="-360" w:firstLine="90"/>
+                  <w:rPr>
+                    <w:rFonts w:ascii="Times New Roman" w:eastAsia="Times New Roman" w:hAnsi="Times New Roman" w:cs="Times New Roman"/>
+                    <w:sz w:val="24"/>
+                    <w:szCs w:val="24"/>
+                    <w:lang w:val="en-US"/>
+                  </w:rPr>
+                </w:pPr>
+                <w:r>
+                  <w:rPr>
+                    <w:rFonts w:ascii="Roboto" w:eastAsia="Times New Roman" w:hAnsi="Roboto" w:cs="Times New Roman"/>
+                    <w:color w:val="6D9EEB"/>
+                    <w:sz w:val="52"/>
+                    <w:szCs w:val="52"/>
+                    <w:lang w:val="en-US"/>
+                  </w:rPr>
+                  <w:t>Kelly</w:t>
+                </w:r>
+              </w:p>
+            </w:tc>
+            <w:tc>
+              <w:tcPr>
+                <w:tcW w:w="5177" w:type="dxa"/>
+                <w:tcMar>
+                  <w:top w:w="100" w:type="dxa"/>
+                  <w:left w:w="100" w:type="dxa"/>
+                  <w:bottom w:w="100" w:type="dxa"/>
+                  <w:right w:w="100" w:type="dxa"/>
+                </w:tcMar>
+                <w:hideMark/>
+              </w:tcPr>
+              <w:p>
+                <w:pPr>
+                  <w:spacing w:line="240" w:lineRule="auto"/>
+                  <w:ind w:left="140" w:right="-30"/>
+                  <w:jc w:val="right"/>
+                  <w:rPr>
+                    <w:rFonts w:ascii="Times New Roman" w:eastAsia="Times New Roman" w:hAnsi="Times New Roman" w:cs="Times New Roman"/>
+                    <w:sz w:val="24"/>
+                    <w:szCs w:val="24"/>
+                    <w:lang w:val="en-US"/>
+                  </w:rPr>
+                </w:pPr>
+                <w:r>
+                  <w:rPr>
+                    <w:rFonts w:ascii="Roboto" w:eastAsia="Times New Roman" w:hAnsi="Roboto" w:cs="Times New Roman"/>
+                    <w:color w:val="231F20"/>
+                    <w:sz w:val="20"/>
+                    <w:szCs w:val="20"/>
+                    <w:lang w:val="en-US"/>
+                  </w:rPr>
+                  <w:t>La Grange, TX</w:t>
+                </w:r>
+              </w:p>
+              <w:p>
+                <w:pPr>
+                  <w:spacing w:line="240" w:lineRule="auto"/>
+                  <w:ind w:left="140" w:right="-30"/>
+                  <w:jc w:val="right"/>
+                  <w:rPr>
+                    <w:rFonts w:ascii="Times New Roman" w:eastAsia="Times New Roman" w:hAnsi="Times New Roman" w:cs="Times New Roman"/>
+                    <w:sz w:val="24"/>
+                    <w:szCs w:val="24"/>
+                    <w:lang w:val="en-US"/>
+                  </w:rPr>
+                </w:pPr>
+                <w:r>
+                  <w:rPr>
+                    <w:rFonts w:ascii="Roboto" w:eastAsia="Times New Roman" w:hAnsi="Roboto" w:cs="Times New Roman"/>
+                    <w:color w:val="231F20"/>
+                    <w:sz w:val="20"/>
+                    <w:szCs w:val="20"/>
+                    <w:lang w:val="en-US"/>
+                  </w:rPr>
+                  <w:t>832-775-5667</w:t>
+                </w:r>
+              </w:p>
+              <w:p>
+                <w:pPr>
+                  <w:spacing w:line="240" w:lineRule="auto"/>
+                  <w:ind w:left="140" w:right="-30"/>
+                  <w:jc w:val="right"/>
+                  <w:rPr>
+                    <w:rFonts w:ascii="Times New Roman" w:eastAsia="Times New Roman" w:hAnsi="Times New Roman" w:cs="Times New Roman"/>
+                    <w:sz w:val="24"/>
+                    <w:szCs w:val="24"/>
+                    <w:lang w:val="en-US"/>
+                  </w:rPr>
+                </w:pPr>
+                <w:r>
+                  <w:rPr>
+                    <w:rFonts w:ascii="Roboto" w:eastAsia="Times New Roman" w:hAnsi="Roboto" w:cs="Times New Roman"/>
+                    <w:color w:val="231F20"/>
+                    <w:sz w:val="20"/>
+                    <w:szCs w:val="20"/>
+                    <w:lang w:val="en-US"/>
+                  </w:rPr>
+                  <w:t>Hunterkelly1234@gmail.com</w:t>
+                </w:r>
+              </w:p>
+              <w:p>
+                <w:pPr>
+                  <w:spacing w:line="240" w:lineRule="auto"/>
+                  <w:ind w:left="140" w:right="-30"/>
+                  <w:jc w:val="right"/>
+                  <w:rPr>
+                    <w:rFonts w:ascii="Times New Roman" w:eastAsia="Times New Roman" w:hAnsi="Times New Roman" w:cs="Times New Roman"/>
+                    <w:sz w:val="24"/>
+                    <w:szCs w:val="24"/>
+                    <w:lang w:val="en-US"/>
+                  </w:rPr>
+                </w:pPr>
+                <w:r>
+                  <w:rPr>
+                    <w:rFonts w:ascii="Roboto" w:eastAsia="Times New Roman" w:hAnsi="Roboto" w:cs="Times New Roman"/>
+                    <w:color w:val="231F20"/>
+                    <w:sz w:val="20"/>
+                    <w:szCs w:val="20"/>
+                    <w:lang w:val="en-US"/>
+                  </w:rPr>
+                  <w:t>https://www.linkedin.com/in/hunterkellydev/</w:t>
+                </w:r>
+              </w:p>
+              <w:p>
+                <w:pPr>
+                  <w:spacing w:line="240" w:lineRule="auto"/>
+                  <w:ind w:left="140" w:right="-30"/>
+                  <w:jc w:val="right"/>
+                  <w:rPr>
+                    <w:rFonts w:ascii="Roboto" w:eastAsia="Times New Roman" w:hAnsi="Roboto" w:cs="Times New Roman"/>
+                    <w:color w:val="231F20"/>
+                    <w:sz w:val="20"/>
+                    <w:szCs w:val="20"/>
+                    <w:lang w:val="en-US"/>
+                  </w:rPr>
+                </w:pPr>
+                <w:hyperlink r:id="rId1" w:history="1">
+                  <w:r>
+                    <w:rPr>
+                      <w:rStyle w:val="Hyperlink"/>
+                      <w:rFonts w:ascii="Roboto" w:eastAsia="Times New Roman" w:hAnsi="Roboto" w:cs="Times New Roman"/>
+                      <w:sz w:val="20"/>
+                      <w:szCs w:val="20"/>
+                      <w:lang w:val="en-US"/>
+                    </w:rPr>
+                    <w:t>https://github.com/HunterKelly</w:t>
+                  </w:r>
+                </w:hyperlink>
+              </w:p>
+              <w:p>
+                <w:pPr>
+                  <w:spacing w:line="240" w:lineRule="auto"/>
+                  <w:ind w:left="140" w:right="-30"/>
+                  <w:jc w:val="right"/>
+                  <w:rPr>
+                    <w:rFonts w:ascii="Times New Roman" w:eastAsia="Times New Roman" w:hAnsi="Times New Roman" w:cs="Times New Roman"/>
+                    <w:sz w:val="24"/>
+                    <w:szCs w:val="24"/>
+                    <w:lang w:val="en-US"/>
+                  </w:rPr>
+                </w:pPr>
+                <w:r>
+                  <w:rPr>
+                    <w:rFonts w:ascii="Roboto" w:eastAsia="Times New Roman" w:hAnsi="Roboto" w:cs="Times New Roman"/>
+                    <w:color w:val="231F20"/>
+                    <w:sz w:val="20"/>
+                    <w:szCs w:val="20"/>
+                    <w:lang w:val="en-US"/>
+                  </w:rPr>
+                  <w:t>https://hunterkelly.github.io/</w:t>
+                </w:r>
+              </w:p>
+            </w:tc>
+          </w:tr>
+        </w:tbl>
         <w:p>
           <w:pPr>
             <w:ind w:left="-180" w:right="-360" w:firstLine="90"/>
@@ -1761,15 +2117,6 @@
               <w:szCs w:val="52"/>
             </w:rPr>
           </w:pPr>
-          <w:r>
-            <w:rPr>
-              <w:rFonts w:ascii="Roboto" w:eastAsia="Roboto" w:hAnsi="Roboto" w:cs="Roboto"/>
-              <w:color w:val="6D9EEB"/>
-              <w:sz w:val="52"/>
-              <w:szCs w:val="52"/>
-            </w:rPr>
-            <w:t>Kelly</w:t>
-          </w:r>
         </w:p>
       </w:tc>
     </w:tr>
@@ -1781,6 +2128,13 @@
         <w:szCs w:val="2"/>
       </w:rPr>
     </w:pPr>
+    <w:r>
+      <w:rPr>
+        <w:sz w:val="2"/>
+        <w:szCs w:val="2"/>
+      </w:rPr>
+      <w:t>asd</w:t>
+    </w:r>
   </w:p>
 </w:hdr>
 </file>
@@ -2127,6 +2481,119 @@
     </w:lvl>
   </w:abstractNum>
   <w:abstractNum w:abstractNumId="3" w15:restartNumberingAfterBreak="0">
+    <w:nsid w:val="4EFA19FF"/>
+    <w:multiLevelType w:val="hybridMultilevel"/>
+    <w:tmpl w:val="0CA2FCD8"/>
+    <w:lvl w:ilvl="0" w:tplc="04090001">
+      <w:start w:val="1"/>
+      <w:numFmt w:val="bullet"/>
+      <w:lvlText w:val=""/>
+      <w:lvlJc w:val="left"/>
+      <w:pPr>
+        <w:ind w:left="770" w:hanging="360"/>
+      </w:pPr>
+      <w:rPr>
+        <w:rFonts w:ascii="Symbol" w:hAnsi="Symbol" w:hint="default"/>
+      </w:rPr>
+    </w:lvl>
+    <w:lvl w:ilvl="1" w:tplc="04090003" w:tentative="1">
+      <w:start w:val="1"/>
+      <w:numFmt w:val="bullet"/>
+      <w:lvlText w:val="o"/>
+      <w:lvlJc w:val="left"/>
+      <w:pPr>
+        <w:ind w:left="1490" w:hanging="360"/>
+      </w:pPr>
+      <w:rPr>
+        <w:rFonts w:ascii="Courier New" w:hAnsi="Courier New" w:cs="Courier New" w:hint="default"/>
+      </w:rPr>
+    </w:lvl>
+    <w:lvl w:ilvl="2" w:tplc="04090005" w:tentative="1">
+      <w:start w:val="1"/>
+      <w:numFmt w:val="bullet"/>
+      <w:lvlText w:val=""/>
+      <w:lvlJc w:val="left"/>
+      <w:pPr>
+        <w:ind w:left="2210" w:hanging="360"/>
+      </w:pPr>
+      <w:rPr>
+        <w:rFonts w:ascii="Wingdings" w:hAnsi="Wingdings" w:hint="default"/>
+      </w:rPr>
+    </w:lvl>
+    <w:lvl w:ilvl="3" w:tplc="04090001" w:tentative="1">
+      <w:start w:val="1"/>
+      <w:numFmt w:val="bullet"/>
+      <w:lvlText w:val=""/>
+      <w:lvlJc w:val="left"/>
+      <w:pPr>
+        <w:ind w:left="2930" w:hanging="360"/>
+      </w:pPr>
+      <w:rPr>
+        <w:rFonts w:ascii="Symbol" w:hAnsi="Symbol" w:hint="default"/>
+      </w:rPr>
+    </w:lvl>
+    <w:lvl w:ilvl="4" w:tplc="04090003" w:tentative="1">
+      <w:start w:val="1"/>
+      <w:numFmt w:val="bullet"/>
+      <w:lvlText w:val="o"/>
+      <w:lvlJc w:val="left"/>
+      <w:pPr>
+        <w:ind w:left="3650" w:hanging="360"/>
+      </w:pPr>
+      <w:rPr>
+        <w:rFonts w:ascii="Courier New" w:hAnsi="Courier New" w:cs="Courier New" w:hint="default"/>
+      </w:rPr>
+    </w:lvl>
+    <w:lvl w:ilvl="5" w:tplc="04090005" w:tentative="1">
+      <w:start w:val="1"/>
+      <w:numFmt w:val="bullet"/>
+      <w:lvlText w:val=""/>
+      <w:lvlJc w:val="left"/>
+      <w:pPr>
+        <w:ind w:left="4370" w:hanging="360"/>
+      </w:pPr>
+      <w:rPr>
+        <w:rFonts w:ascii="Wingdings" w:hAnsi="Wingdings" w:hint="default"/>
+      </w:rPr>
+    </w:lvl>
+    <w:lvl w:ilvl="6" w:tplc="04090001" w:tentative="1">
+      <w:start w:val="1"/>
+      <w:numFmt w:val="bullet"/>
+      <w:lvlText w:val=""/>
+      <w:lvlJc w:val="left"/>
+      <w:pPr>
+        <w:ind w:left="5090" w:hanging="360"/>
+      </w:pPr>
+      <w:rPr>
+        <w:rFonts w:ascii="Symbol" w:hAnsi="Symbol" w:hint="default"/>
+      </w:rPr>
+    </w:lvl>
+    <w:lvl w:ilvl="7" w:tplc="04090003" w:tentative="1">
+      <w:start w:val="1"/>
+      <w:numFmt w:val="bullet"/>
+      <w:lvlText w:val="o"/>
+      <w:lvlJc w:val="left"/>
+      <w:pPr>
+        <w:ind w:left="5810" w:hanging="360"/>
+      </w:pPr>
+      <w:rPr>
+        <w:rFonts w:ascii="Courier New" w:hAnsi="Courier New" w:cs="Courier New" w:hint="default"/>
+      </w:rPr>
+    </w:lvl>
+    <w:lvl w:ilvl="8" w:tplc="04090005" w:tentative="1">
+      <w:start w:val="1"/>
+      <w:numFmt w:val="bullet"/>
+      <w:lvlText w:val=""/>
+      <w:lvlJc w:val="left"/>
+      <w:pPr>
+        <w:ind w:left="6530" w:hanging="360"/>
+      </w:pPr>
+      <w:rPr>
+        <w:rFonts w:ascii="Wingdings" w:hAnsi="Wingdings" w:hint="default"/>
+      </w:rPr>
+    </w:lvl>
+  </w:abstractNum>
+  <w:abstractNum w:abstractNumId="4" w15:restartNumberingAfterBreak="0">
     <w:nsid w:val="64AE23BE"/>
     <w:multiLevelType w:val="hybridMultilevel"/>
     <w:tmpl w:val="C8668ED6"/>
@@ -2239,7 +2706,7 @@
       </w:rPr>
     </w:lvl>
   </w:abstractNum>
-  <w:abstractNum w:abstractNumId="4" w15:restartNumberingAfterBreak="0">
+  <w:abstractNum w:abstractNumId="5" w15:restartNumberingAfterBreak="0">
     <w:nsid w:val="779E2EAC"/>
     <w:multiLevelType w:val="multilevel"/>
     <w:tmpl w:val="75DE35D4"/>
@@ -2353,7 +2820,7 @@
     </w:lvl>
   </w:abstractNum>
   <w:num w:numId="1" w16cid:durableId="112795633">
-    <w:abstractNumId w:val="4"/>
+    <w:abstractNumId w:val="5"/>
   </w:num>
   <w:num w:numId="2" w16cid:durableId="2004311174">
     <w:abstractNumId w:val="1"/>
@@ -2365,6 +2832,9 @@
     <w:abstractNumId w:val="0"/>
   </w:num>
   <w:num w:numId="5" w16cid:durableId="595284472">
+    <w:abstractNumId w:val="4"/>
+  </w:num>
+  <w:num w:numId="6" w16cid:durableId="976640911">
     <w:abstractNumId w:val="3"/>
   </w:num>
 </w:numbering>
@@ -3023,6 +3493,46 @@
     <w:uiPriority w:val="99"/>
     <w:rsid w:val="00DD65B7"/>
   </w:style>
+  <w:style w:type="paragraph" w:styleId="NormalWeb">
+    <w:name w:val="Normal (Web)"/>
+    <w:basedOn w:val="Normal"/>
+    <w:uiPriority w:val="99"/>
+    <w:semiHidden/>
+    <w:unhideWhenUsed/>
+    <w:rsid w:val="00AA0C5B"/>
+    <w:pPr>
+      <w:spacing w:before="100" w:beforeAutospacing="1" w:after="100" w:afterAutospacing="1" w:line="240" w:lineRule="auto"/>
+    </w:pPr>
+    <w:rPr>
+      <w:rFonts w:ascii="Times New Roman" w:eastAsia="Times New Roman" w:hAnsi="Times New Roman" w:cs="Times New Roman"/>
+      <w:sz w:val="24"/>
+      <w:szCs w:val="24"/>
+      <w:lang w:val="en-US"/>
+    </w:rPr>
+  </w:style>
+  <w:style w:type="character" w:styleId="Hyperlink">
+    <w:name w:val="Hyperlink"/>
+    <w:basedOn w:val="DefaultParagraphFont"/>
+    <w:uiPriority w:val="99"/>
+    <w:unhideWhenUsed/>
+    <w:rsid w:val="003727E2"/>
+    <w:rPr>
+      <w:color w:val="0000FF" w:themeColor="hyperlink"/>
+      <w:u w:val="single"/>
+    </w:rPr>
+  </w:style>
+  <w:style w:type="character" w:styleId="UnresolvedMention">
+    <w:name w:val="Unresolved Mention"/>
+    <w:basedOn w:val="DefaultParagraphFont"/>
+    <w:uiPriority w:val="99"/>
+    <w:semiHidden/>
+    <w:unhideWhenUsed/>
+    <w:rsid w:val="003727E2"/>
+    <w:rPr>
+      <w:color w:val="605E5C"/>
+      <w:shd w:val="clear" w:color="auto" w:fill="E1DFDD"/>
+    </w:rPr>
+  </w:style>
 </w:styles>
 </file>
 

</xml_diff>